<commit_message>
lab1: added cpuid description in report
</commit_message>
<xml_diff>
--- a/lab1/Синюков_практика 1_отчет.docx
+++ b/lab1/Синюков_практика 1_отчет.docx
@@ -159,7 +159,15 @@
       </w:pPr>
       <w:r>
         <w:rPr/>
-        <w:t>«Вычисления задержки и темпа выдачи результатов векторного вещественного вычисления корня»</w:t>
+        <w:t xml:space="preserve">«Вычисления задержки и темпа выдачи результатов векторного вещественного вычисления </w:t>
+      </w:r>
+      <w:r>
+        <w:rPr/>
+        <w:t>квадратного</w:t>
+      </w:r>
+      <w:r>
+        <w:rPr/>
+        <w:t xml:space="preserve"> корня»</w:t>
       </w:r>
     </w:p>
     <w:p>
@@ -450,7 +458,7 @@
           <w:docPartGallery w:val="Table of Contents"/>
           <w:docPartUnique w:val="true"/>
         </w:docPartObj>
-        <w:id w:val="1888297109"/>
+        <w:id w:val="1689608654"/>
       </w:sdtPr>
       <w:sdtContent>
         <w:p>
@@ -478,6 +486,7 @@
             <w:rPr>
               <w:webHidden/>
               <w:rStyle w:val="IndexLink"/>
+              <w:vanish w:val="false"/>
               <w:rFonts w:eastAsia=""/>
             </w:rPr>
             <w:instrText xml:space="preserve"> TOC \z \o "1-3" \u \h</w:instrText>
@@ -486,6 +495,7 @@
             <w:rPr>
               <w:webHidden/>
               <w:rStyle w:val="IndexLink"/>
+              <w:vanish w:val="false"/>
               <w:rFonts w:eastAsia=""/>
             </w:rPr>
             <w:fldChar w:fldCharType="separate"/>
@@ -496,6 +506,7 @@
                 <w:webHidden/>
                 <w:rStyle w:val="IndexLink"/>
                 <w:rFonts w:eastAsia="" w:eastAsiaTheme="majorEastAsia"/>
+                <w:vanish w:val="false"/>
               </w:rPr>
               <w:t>Цель</w:t>
             </w:r>
@@ -548,6 +559,7 @@
                 <w:webHidden/>
                 <w:rStyle w:val="IndexLink"/>
                 <w:rFonts w:eastAsia="" w:eastAsiaTheme="majorEastAsia"/>
+                <w:vanish w:val="false"/>
               </w:rPr>
               <w:t>Постановка задачи</w:t>
             </w:r>
@@ -600,6 +612,7 @@
                 <w:webHidden/>
                 <w:rStyle w:val="IndexLink"/>
                 <w:rFonts w:eastAsia="" w:eastAsiaTheme="majorEastAsia"/>
+                <w:vanish w:val="false"/>
               </w:rPr>
               <w:t>Описание работы</w:t>
             </w:r>
@@ -652,6 +665,7 @@
                 <w:webHidden/>
                 <w:rStyle w:val="IndexLink"/>
                 <w:rFonts w:eastAsia="" w:eastAsiaTheme="majorEastAsia"/>
+                <w:vanish w:val="false"/>
               </w:rPr>
               <w:t>Выводы</w:t>
             </w:r>
@@ -708,6 +722,7 @@
                 <w:webHidden/>
                 <w:rStyle w:val="IndexLink"/>
                 <w:rFonts w:eastAsia="" w:eastAsiaTheme="majorEastAsia"/>
+                <w:vanish w:val="false"/>
               </w:rPr>
               <w:t xml:space="preserve">Приложение №1. Листинг </w:t>
             </w:r>
@@ -779,6 +794,7 @@
                 <w:webHidden/>
                 <w:rStyle w:val="IndexLink"/>
                 <w:rFonts w:eastAsia="" w:eastAsiaTheme="majorEastAsia"/>
+                <w:vanish w:val="false"/>
               </w:rPr>
               <w:t>Приложение №2. Ассемблерный листинг</w:t>
             </w:r>
@@ -835,6 +851,7 @@
                 <w:webHidden/>
                 <w:rStyle w:val="IndexLink"/>
                 <w:rFonts w:eastAsia="" w:eastAsiaTheme="majorEastAsia"/>
+                <w:vanish w:val="false"/>
               </w:rPr>
               <w:t xml:space="preserve">Приложение №3. </w:t>
             </w:r>
@@ -906,6 +923,7 @@
                 <w:webHidden/>
                 <w:rStyle w:val="IndexLink"/>
                 <w:rFonts w:eastAsia="" w:eastAsiaTheme="majorEastAsia"/>
+                <w:vanish w:val="false"/>
               </w:rPr>
               <w:t xml:space="preserve">Приложение №4. </w:t>
             </w:r>
@@ -1091,11 +1109,17 @@
         <w:rPr>
           <w:lang w:val="en-US"/>
         </w:rPr>
-        <w:t>rdtsc</w:t>
+        <w:t xml:space="preserve">rdtsc, </w:t>
+      </w:r>
+      <w:r>
+        <w:rPr>
+          <w:lang w:val="en-US"/>
+        </w:rPr>
+        <w:t xml:space="preserve">для сериализации, то есть для предотвращения перемешивания инструкций вычислений квадратного корня и считывания счетчика тактов процессора использовалась машинная команда cpuid. </w:t>
       </w:r>
       <w:r>
         <w:rPr/>
-        <w:t xml:space="preserve">. С листингом данной программы вы можете ознакомиться </w:t>
+        <w:t xml:space="preserve">С листингом данной программы вы можете ознакомиться </w:t>
       </w:r>
       <w:hyperlink w:anchor="_Приложение_№1._Листинг">
         <w:r>
@@ -1341,8 +1365,8 @@
         <w:tblLook w:val="04a0" w:noHBand="0" w:noVBand="1" w:firstColumn="1" w:lastRow="0" w:lastColumn="0" w:firstRow="1"/>
       </w:tblPr>
       <w:tblGrid>
-        <w:gridCol w:w="2139"/>
-        <w:gridCol w:w="1620"/>
+        <w:gridCol w:w="2138"/>
+        <w:gridCol w:w="1621"/>
         <w:gridCol w:w="3261"/>
       </w:tblGrid>
       <w:tr>
@@ -1351,7 +1375,7 @@
         </w:trPr>
         <w:tc>
           <w:tcPr>
-            <w:tcW w:w="2139" w:type="dxa"/>
+            <w:tcW w:w="2138" w:type="dxa"/>
             <w:tcBorders>
               <w:top w:val="single" w:sz="8" w:space="0" w:color="000000"/>
               <w:left w:val="single" w:sz="8" w:space="0" w:color="000000"/>
@@ -1390,7 +1414,7 @@
         </w:tc>
         <w:tc>
           <w:tcPr>
-            <w:tcW w:w="1620" w:type="dxa"/>
+            <w:tcW w:w="1621" w:type="dxa"/>
             <w:tcBorders>
               <w:top w:val="single" w:sz="8" w:space="0" w:color="000000"/>
               <w:bottom w:val="single" w:sz="8" w:space="0" w:color="000000"/>
@@ -1471,7 +1495,7 @@
         </w:trPr>
         <w:tc>
           <w:tcPr>
-            <w:tcW w:w="2139" w:type="dxa"/>
+            <w:tcW w:w="2138" w:type="dxa"/>
             <w:tcBorders>
               <w:left w:val="single" w:sz="8" w:space="0" w:color="000000"/>
               <w:bottom w:val="single" w:sz="8" w:space="0" w:color="000000"/>
@@ -1505,7 +1529,7 @@
         </w:tc>
         <w:tc>
           <w:tcPr>
-            <w:tcW w:w="1620" w:type="dxa"/>
+            <w:tcW w:w="1621" w:type="dxa"/>
             <w:tcBorders>
               <w:bottom w:val="single" w:sz="8" w:space="0" w:color="000000"/>
               <w:right w:val="single" w:sz="8" w:space="0" w:color="000000"/>
@@ -1576,7 +1600,7 @@
         </w:trPr>
         <w:tc>
           <w:tcPr>
-            <w:tcW w:w="2139" w:type="dxa"/>
+            <w:tcW w:w="2138" w:type="dxa"/>
             <w:tcBorders>
               <w:left w:val="single" w:sz="8" w:space="0" w:color="000000"/>
               <w:bottom w:val="single" w:sz="8" w:space="0" w:color="000000"/>
@@ -1610,7 +1634,7 @@
         </w:tc>
         <w:tc>
           <w:tcPr>
-            <w:tcW w:w="1620" w:type="dxa"/>
+            <w:tcW w:w="1621" w:type="dxa"/>
             <w:tcBorders>
               <w:bottom w:val="single" w:sz="8" w:space="0" w:color="000000"/>
               <w:right w:val="single" w:sz="8" w:space="0" w:color="000000"/>
@@ -1681,7 +1705,7 @@
         </w:trPr>
         <w:tc>
           <w:tcPr>
-            <w:tcW w:w="2139" w:type="dxa"/>
+            <w:tcW w:w="2138" w:type="dxa"/>
             <w:tcBorders>
               <w:left w:val="single" w:sz="8" w:space="0" w:color="000000"/>
               <w:bottom w:val="single" w:sz="8" w:space="0" w:color="000000"/>
@@ -1715,7 +1739,7 @@
         </w:tc>
         <w:tc>
           <w:tcPr>
-            <w:tcW w:w="1620" w:type="dxa"/>
+            <w:tcW w:w="1621" w:type="dxa"/>
             <w:tcBorders>
               <w:bottom w:val="single" w:sz="8" w:space="0" w:color="000000"/>
               <w:right w:val="single" w:sz="8" w:space="0" w:color="000000"/>
@@ -1786,7 +1810,7 @@
         </w:trPr>
         <w:tc>
           <w:tcPr>
-            <w:tcW w:w="2139" w:type="dxa"/>
+            <w:tcW w:w="2138" w:type="dxa"/>
             <w:tcBorders>
               <w:left w:val="single" w:sz="8" w:space="0" w:color="000000"/>
               <w:bottom w:val="single" w:sz="8" w:space="0" w:color="000000"/>
@@ -1820,7 +1844,7 @@
         </w:tc>
         <w:tc>
           <w:tcPr>
-            <w:tcW w:w="1620" w:type="dxa"/>
+            <w:tcW w:w="1621" w:type="dxa"/>
             <w:tcBorders>
               <w:bottom w:val="single" w:sz="8" w:space="0" w:color="000000"/>
               <w:right w:val="single" w:sz="8" w:space="0" w:color="000000"/>
@@ -1891,7 +1915,7 @@
         </w:trPr>
         <w:tc>
           <w:tcPr>
-            <w:tcW w:w="2139" w:type="dxa"/>
+            <w:tcW w:w="2138" w:type="dxa"/>
             <w:tcBorders>
               <w:left w:val="single" w:sz="8" w:space="0" w:color="000000"/>
               <w:bottom w:val="single" w:sz="8" w:space="0" w:color="000000"/>
@@ -1925,7 +1949,7 @@
         </w:tc>
         <w:tc>
           <w:tcPr>
-            <w:tcW w:w="1620" w:type="dxa"/>
+            <w:tcW w:w="1621" w:type="dxa"/>
             <w:tcBorders>
               <w:bottom w:val="single" w:sz="8" w:space="0" w:color="000000"/>
               <w:right w:val="single" w:sz="8" w:space="0" w:color="000000"/>
@@ -1996,7 +2020,7 @@
         </w:trPr>
         <w:tc>
           <w:tcPr>
-            <w:tcW w:w="2139" w:type="dxa"/>
+            <w:tcW w:w="2138" w:type="dxa"/>
             <w:tcBorders>
               <w:left w:val="single" w:sz="8" w:space="0" w:color="000000"/>
               <w:bottom w:val="single" w:sz="8" w:space="0" w:color="000000"/>
@@ -2030,7 +2054,7 @@
         </w:tc>
         <w:tc>
           <w:tcPr>
-            <w:tcW w:w="1620" w:type="dxa"/>
+            <w:tcW w:w="1621" w:type="dxa"/>
             <w:tcBorders>
               <w:bottom w:val="single" w:sz="8" w:space="0" w:color="000000"/>
               <w:right w:val="single" w:sz="8" w:space="0" w:color="000000"/>
@@ -2101,7 +2125,7 @@
         </w:trPr>
         <w:tc>
           <w:tcPr>
-            <w:tcW w:w="2139" w:type="dxa"/>
+            <w:tcW w:w="2138" w:type="dxa"/>
             <w:tcBorders>
               <w:left w:val="single" w:sz="8" w:space="0" w:color="000000"/>
               <w:bottom w:val="single" w:sz="8" w:space="0" w:color="000000"/>
@@ -2135,7 +2159,7 @@
         </w:tc>
         <w:tc>
           <w:tcPr>
-            <w:tcW w:w="1620" w:type="dxa"/>
+            <w:tcW w:w="1621" w:type="dxa"/>
             <w:tcBorders>
               <w:bottom w:val="single" w:sz="8" w:space="0" w:color="000000"/>
               <w:right w:val="single" w:sz="8" w:space="0" w:color="000000"/>
@@ -2206,7 +2230,7 @@
         </w:trPr>
         <w:tc>
           <w:tcPr>
-            <w:tcW w:w="2139" w:type="dxa"/>
+            <w:tcW w:w="2138" w:type="dxa"/>
             <w:tcBorders>
               <w:left w:val="single" w:sz="8" w:space="0" w:color="000000"/>
               <w:bottom w:val="single" w:sz="8" w:space="0" w:color="000000"/>
@@ -2240,7 +2264,7 @@
         </w:tc>
         <w:tc>
           <w:tcPr>
-            <w:tcW w:w="1620" w:type="dxa"/>
+            <w:tcW w:w="1621" w:type="dxa"/>
             <w:tcBorders>
               <w:bottom w:val="single" w:sz="8" w:space="0" w:color="000000"/>
               <w:right w:val="single" w:sz="8" w:space="0" w:color="000000"/>
@@ -2311,7 +2335,7 @@
         </w:trPr>
         <w:tc>
           <w:tcPr>
-            <w:tcW w:w="2139" w:type="dxa"/>
+            <w:tcW w:w="2138" w:type="dxa"/>
             <w:tcBorders>
               <w:left w:val="single" w:sz="8" w:space="0" w:color="000000"/>
               <w:bottom w:val="single" w:sz="8" w:space="0" w:color="000000"/>
@@ -2345,7 +2369,7 @@
         </w:tc>
         <w:tc>
           <w:tcPr>
-            <w:tcW w:w="1620" w:type="dxa"/>
+            <w:tcW w:w="1621" w:type="dxa"/>
             <w:tcBorders>
               <w:bottom w:val="single" w:sz="8" w:space="0" w:color="000000"/>
               <w:right w:val="single" w:sz="8" w:space="0" w:color="000000"/>
@@ -2416,7 +2440,7 @@
         </w:trPr>
         <w:tc>
           <w:tcPr>
-            <w:tcW w:w="2139" w:type="dxa"/>
+            <w:tcW w:w="2138" w:type="dxa"/>
             <w:tcBorders>
               <w:left w:val="single" w:sz="8" w:space="0" w:color="000000"/>
               <w:bottom w:val="single" w:sz="8" w:space="0" w:color="000000"/>
@@ -2450,7 +2474,7 @@
         </w:tc>
         <w:tc>
           <w:tcPr>
-            <w:tcW w:w="1620" w:type="dxa"/>
+            <w:tcW w:w="1621" w:type="dxa"/>
             <w:tcBorders>
               <w:bottom w:val="single" w:sz="8" w:space="0" w:color="000000"/>
               <w:right w:val="single" w:sz="8" w:space="0" w:color="000000"/>
@@ -2521,7 +2545,7 @@
         </w:trPr>
         <w:tc>
           <w:tcPr>
-            <w:tcW w:w="2139" w:type="dxa"/>
+            <w:tcW w:w="2138" w:type="dxa"/>
             <w:tcBorders>
               <w:left w:val="single" w:sz="8" w:space="0" w:color="000000"/>
               <w:bottom w:val="single" w:sz="8" w:space="0" w:color="000000"/>
@@ -2559,7 +2583,7 @@
         </w:tc>
         <w:tc>
           <w:tcPr>
-            <w:tcW w:w="1620" w:type="dxa"/>
+            <w:tcW w:w="1621" w:type="dxa"/>
             <w:tcBorders>
               <w:bottom w:val="single" w:sz="8" w:space="0" w:color="000000"/>
               <w:right w:val="single" w:sz="8" w:space="0" w:color="000000"/>
@@ -2640,7 +2664,7 @@
         </w:trPr>
         <w:tc>
           <w:tcPr>
-            <w:tcW w:w="2139" w:type="dxa"/>
+            <w:tcW w:w="2138" w:type="dxa"/>
             <w:tcBorders>
               <w:left w:val="single" w:sz="8" w:space="0" w:color="000000"/>
               <w:bottom w:val="single" w:sz="8" w:space="0" w:color="000000"/>
@@ -2678,7 +2702,7 @@
         </w:tc>
         <w:tc>
           <w:tcPr>
-            <w:tcW w:w="1620" w:type="dxa"/>
+            <w:tcW w:w="1621" w:type="dxa"/>
             <w:tcBorders>
               <w:bottom w:val="single" w:sz="8" w:space="0" w:color="000000"/>
               <w:right w:val="single" w:sz="8" w:space="0" w:color="000000"/>
@@ -4277,23 +4301,7 @@
       </w:pPr>
       <w:r>
         <w:rPr/>
-        <w:t>В результате данной практической работы был</w:t>
-      </w:r>
-      <w:r>
-        <w:rPr/>
-        <w:t>а</w:t>
-      </w:r>
-      <w:r>
-        <w:rPr/>
-        <w:t xml:space="preserve"> написана программ</w:t>
-      </w:r>
-      <w:r>
-        <w:rPr/>
-        <w:t>а</w:t>
-      </w:r>
-      <w:r>
-        <w:rPr/>
-        <w:t xml:space="preserve"> на языке </w:t>
+        <w:t xml:space="preserve">В результате данной практической работы была написана программа на языке </w:t>
       </w:r>
       <w:r>
         <w:rPr>
@@ -40074,6 +40082,7 @@
     <w:rsid w:val="002312ed"/>
     <w:pPr>
       <w:widowControl/>
+      <w:suppressAutoHyphens w:val="true"/>
       <w:bidi w:val="0"/>
       <w:spacing w:lineRule="auto" w:line="240" w:before="0" w:after="0"/>
       <w:jc w:val="left"/>
@@ -40084,7 +40093,7 @@
       <w:kern w:val="0"/>
       <w:sz w:val="28"/>
       <w:szCs w:val="24"/>
-      <w:lang w:eastAsia="ru-RU" w:val="ru-RU" w:bidi="ar-SA"/>
+      <w:lang w:val="ru-RU" w:eastAsia="ru-RU" w:bidi="ar-SA"/>
     </w:rPr>
   </w:style>
   <w:style w:type="paragraph" w:styleId="Heading1">

</xml_diff>